<commit_message>
cap nhat phan tich, add vài cái view mới
</commit_message>
<xml_diff>
--- a/Phân tích hệ thống.docx
+++ b/Phân tích hệ thống.docx
@@ -826,438 +826,10 @@
           <w:sz w:val="44"/>
         </w:rPr>
         <w:drawing>
-          <wp:inline distT="0" distB="0" distL="0" distR="0" wp14:anchorId="2E2D3462" wp14:editId="1044D2BE">
-            <wp:extent cx="5943600" cy="6626860"/>
-            <wp:effectExtent l="0" t="0" r="0" b="2540"/>
+          <wp:inline distT="0" distB="0" distL="0" distR="0" wp14:anchorId="19F66C6E" wp14:editId="1EBB2CB3">
+            <wp:extent cx="5943600" cy="5236845"/>
+            <wp:effectExtent l="0" t="0" r="0" b="1905"/>
             <wp:docPr id="1" name="Picture 1"/>
-            <wp:cNvGraphicFramePr>
-              <a:graphicFrameLocks xmlns:a="http://schemas.openxmlformats.org/drawingml/2006/main" noChangeAspect="1"/>
-            </wp:cNvGraphicFramePr>
-            <a:graphic xmlns:a="http://schemas.openxmlformats.org/drawingml/2006/main">
-              <a:graphicData uri="http://schemas.openxmlformats.org/drawingml/2006/picture">
-                <pic:pic xmlns:pic="http://schemas.openxmlformats.org/drawingml/2006/picture">
-                  <pic:nvPicPr>
-                    <pic:cNvPr id="0" name=""/>
-                    <pic:cNvPicPr/>
-                  </pic:nvPicPr>
-                  <pic:blipFill>
-                    <a:blip r:embed="rId6"/>
-                    <a:stretch>
-                      <a:fillRect/>
-                    </a:stretch>
-                  </pic:blipFill>
-                  <pic:spPr>
-                    <a:xfrm>
-                      <a:off x="0" y="0"/>
-                      <a:ext cx="5943600" cy="6626860"/>
-                    </a:xfrm>
-                    <a:prstGeom prst="rect">
-                      <a:avLst/>
-                    </a:prstGeom>
-                  </pic:spPr>
-                </pic:pic>
-              </a:graphicData>
-            </a:graphic>
-          </wp:inline>
-        </w:drawing>
-      </w:r>
-    </w:p>
-    <w:p>
-      <w:pPr>
-        <w:rPr>
-          <w:rFonts w:ascii="Times New Roman" w:hAnsi="Times New Roman" w:cs="Times New Roman"/>
-          <w:sz w:val="32"/>
-        </w:rPr>
-      </w:pPr>
-      <w:r>
-        <w:rPr>
-          <w:rFonts w:ascii="Times New Roman" w:hAnsi="Times New Roman" w:cs="Times New Roman"/>
-          <w:sz w:val="32"/>
-        </w:rPr>
-        <w:br w:type="page"/>
-      </w:r>
-    </w:p>
-    <w:p>
-      <w:pPr>
-        <w:pStyle w:val="NoSpacing"/>
-        <w:spacing w:line="360" w:lineRule="auto"/>
-        <w:rPr>
-          <w:rFonts w:ascii="Times New Roman" w:hAnsi="Times New Roman" w:cs="Times New Roman"/>
-          <w:sz w:val="36"/>
-          <w:u w:val="single"/>
-        </w:rPr>
-      </w:pPr>
-      <w:r>
-        <w:rPr>
-          <w:rFonts w:ascii="Times New Roman" w:hAnsi="Times New Roman" w:cs="Times New Roman"/>
-          <w:sz w:val="36"/>
-          <w:u w:val="single"/>
-        </w:rPr>
-        <w:lastRenderedPageBreak/>
-        <w:t xml:space="preserve">Quan hệ giữa </w:t>
-      </w:r>
-      <w:r>
-        <w:rPr>
-          <w:rFonts w:ascii="Times New Roman" w:hAnsi="Times New Roman" w:cs="Times New Roman"/>
-          <w:sz w:val="36"/>
-          <w:u w:val="single"/>
-        </w:rPr>
-        <w:t>Use case và cơ sở dữ liệu:</w:t>
-      </w:r>
-    </w:p>
-    <w:p>
-      <w:pPr>
-        <w:pStyle w:val="NoSpacing"/>
-        <w:rPr>
-          <w:rFonts w:ascii="Times New Roman" w:hAnsi="Times New Roman" w:cs="Times New Roman"/>
-          <w:b/>
-          <w:sz w:val="28"/>
-        </w:rPr>
-      </w:pPr>
-      <w:r>
-        <w:rPr>
-          <w:rFonts w:ascii="Times New Roman" w:hAnsi="Times New Roman" w:cs="Times New Roman"/>
-          <w:b/>
-          <w:sz w:val="28"/>
-        </w:rPr>
-        <w:t xml:space="preserve">Use case Quản lý sách </w:t>
-      </w:r>
-      <w:r>
-        <w:rPr>
-          <w:rFonts w:ascii="Times New Roman" w:hAnsi="Times New Roman" w:cs="Times New Roman"/>
-          <w:b/>
-          <w:sz w:val="28"/>
-        </w:rPr>
-        <w:sym w:font="Wingdings" w:char="F0E0"/>
-      </w:r>
-      <w:r>
-        <w:rPr>
-          <w:rFonts w:ascii="Times New Roman" w:hAnsi="Times New Roman" w:cs="Times New Roman"/>
-          <w:b/>
-          <w:sz w:val="28"/>
-        </w:rPr>
-        <w:t xml:space="preserve"> T</w:t>
-      </w:r>
-      <w:r>
-        <w:rPr>
-          <w:rFonts w:ascii="Times New Roman" w:hAnsi="Times New Roman" w:cs="Times New Roman"/>
-          <w:b/>
-          <w:sz w:val="28"/>
-        </w:rPr>
-        <w:t>able Sach</w:t>
-      </w:r>
-    </w:p>
-    <w:p>
-      <w:pPr>
-        <w:pStyle w:val="NoSpacing"/>
-        <w:rPr>
-          <w:rFonts w:ascii="Times New Roman" w:hAnsi="Times New Roman" w:cs="Times New Roman"/>
-          <w:sz w:val="28"/>
-        </w:rPr>
-      </w:pPr>
-      <w:r>
-        <w:rPr>
-          <w:rFonts w:ascii="Times New Roman" w:hAnsi="Times New Roman" w:cs="Times New Roman"/>
-          <w:sz w:val="28"/>
-        </w:rPr>
-        <w:t>Use case Quản lý sách có 3 c</w:t>
-      </w:r>
-      <w:r>
-        <w:rPr>
-          <w:rFonts w:ascii="Times New Roman" w:hAnsi="Times New Roman" w:cs="Times New Roman"/>
-          <w:sz w:val="28"/>
-        </w:rPr>
-        <w:t>ô</w:t>
-      </w:r>
-      <w:r>
-        <w:rPr>
-          <w:rFonts w:ascii="Times New Roman" w:hAnsi="Times New Roman" w:cs="Times New Roman"/>
-          <w:sz w:val="28"/>
-        </w:rPr>
-        <w:t>ng việc là: Thêm, xóa và sửa.</w:t>
-      </w:r>
-      <w:r>
-        <w:rPr>
-          <w:rFonts w:ascii="Times New Roman" w:hAnsi="Times New Roman" w:cs="Times New Roman"/>
-          <w:sz w:val="28"/>
-        </w:rPr>
-        <w:t>Việc xử lý các thao tác đó sẽ tác động đến table Sach trong cơ sở dữ liệu</w:t>
-      </w:r>
-      <w:r>
-        <w:rPr>
-          <w:rFonts w:ascii="Times New Roman" w:hAnsi="Times New Roman" w:cs="Times New Roman"/>
-          <w:sz w:val="28"/>
-        </w:rPr>
-        <w:t>.</w:t>
-      </w:r>
-    </w:p>
-    <w:p>
-      <w:pPr>
-        <w:pStyle w:val="NoSpacing"/>
-        <w:rPr>
-          <w:rFonts w:ascii="Times New Roman" w:hAnsi="Times New Roman" w:cs="Times New Roman"/>
-          <w:b/>
-          <w:sz w:val="28"/>
-        </w:rPr>
-      </w:pPr>
-      <w:r>
-        <w:rPr>
-          <w:rFonts w:ascii="Times New Roman" w:hAnsi="Times New Roman" w:cs="Times New Roman"/>
-          <w:b/>
-          <w:sz w:val="28"/>
-        </w:rPr>
-        <w:t xml:space="preserve">Use case Quản lý người dùng </w:t>
-      </w:r>
-      <w:r>
-        <w:rPr>
-          <w:rFonts w:ascii="Times New Roman" w:hAnsi="Times New Roman" w:cs="Times New Roman"/>
-          <w:b/>
-          <w:sz w:val="28"/>
-        </w:rPr>
-        <w:sym w:font="Wingdings" w:char="F0E0"/>
-      </w:r>
-      <w:r>
-        <w:rPr>
-          <w:rFonts w:ascii="Times New Roman" w:hAnsi="Times New Roman" w:cs="Times New Roman"/>
-          <w:b/>
-          <w:sz w:val="28"/>
-        </w:rPr>
-        <w:t xml:space="preserve"> Table User</w:t>
-      </w:r>
-    </w:p>
-    <w:p>
-      <w:pPr>
-        <w:pStyle w:val="NoSpacing"/>
-        <w:rPr>
-          <w:rFonts w:ascii="Times New Roman" w:hAnsi="Times New Roman" w:cs="Times New Roman"/>
-          <w:sz w:val="28"/>
-        </w:rPr>
-      </w:pPr>
-      <w:r>
-        <w:rPr>
-          <w:rFonts w:ascii="Times New Roman" w:hAnsi="Times New Roman" w:cs="Times New Roman"/>
-          <w:sz w:val="28"/>
-        </w:rPr>
-        <w:t>Use case Quản lý người dùng có các công việc: Chặn</w:t>
-      </w:r>
-      <w:r>
-        <w:rPr>
-          <w:rFonts w:ascii="Times New Roman" w:hAnsi="Times New Roman" w:cs="Times New Roman"/>
-          <w:sz w:val="28"/>
-        </w:rPr>
-        <w:t xml:space="preserve"> người dùng, </w:t>
-      </w:r>
-      <w:r>
-        <w:rPr>
-          <w:rFonts w:ascii="Times New Roman" w:hAnsi="Times New Roman" w:cs="Times New Roman"/>
-          <w:sz w:val="28"/>
-        </w:rPr>
-        <w:t xml:space="preserve"> bỏ chặn người dùng.</w:t>
-      </w:r>
-    </w:p>
-    <w:p>
-      <w:pPr>
-        <w:pStyle w:val="NoSpacing"/>
-        <w:rPr>
-          <w:rFonts w:ascii="Times New Roman" w:hAnsi="Times New Roman" w:cs="Times New Roman"/>
-          <w:b/>
-          <w:sz w:val="28"/>
-        </w:rPr>
-      </w:pPr>
-      <w:r>
-        <w:rPr>
-          <w:rFonts w:ascii="Times New Roman" w:hAnsi="Times New Roman" w:cs="Times New Roman"/>
-          <w:b/>
-          <w:sz w:val="28"/>
-        </w:rPr>
-        <w:t xml:space="preserve">Use case Quản lý thông báo </w:t>
-      </w:r>
-      <w:r>
-        <w:rPr>
-          <w:rFonts w:ascii="Times New Roman" w:hAnsi="Times New Roman" w:cs="Times New Roman"/>
-          <w:b/>
-          <w:sz w:val="28"/>
-        </w:rPr>
-        <w:sym w:font="Wingdings" w:char="F0E0"/>
-      </w:r>
-      <w:r>
-        <w:rPr>
-          <w:rFonts w:ascii="Times New Roman" w:hAnsi="Times New Roman" w:cs="Times New Roman"/>
-          <w:b/>
-          <w:sz w:val="28"/>
-        </w:rPr>
-        <w:t xml:space="preserve"> Table User</w:t>
-      </w:r>
-    </w:p>
-    <w:p>
-      <w:pPr>
-        <w:pStyle w:val="NoSpacing"/>
-        <w:rPr>
-          <w:rFonts w:ascii="Times New Roman" w:hAnsi="Times New Roman" w:cs="Times New Roman"/>
-          <w:sz w:val="28"/>
-        </w:rPr>
-      </w:pPr>
-      <w:r>
-        <w:rPr>
-          <w:rFonts w:ascii="Times New Roman" w:hAnsi="Times New Roman" w:cs="Times New Roman"/>
-          <w:sz w:val="28"/>
-        </w:rPr>
-        <w:t xml:space="preserve">Use case Quản lý thông báo có tác dụng thông báo các tin tức mới hoặc </w:t>
-      </w:r>
-      <w:r>
-        <w:rPr>
-          <w:rFonts w:ascii="Times New Roman" w:hAnsi="Times New Roman" w:cs="Times New Roman"/>
-          <w:sz w:val="28"/>
-        </w:rPr>
-        <w:t>trả lời</w:t>
-      </w:r>
-      <w:r>
-        <w:rPr>
-          <w:rFonts w:ascii="Times New Roman" w:hAnsi="Times New Roman" w:cs="Times New Roman"/>
-          <w:sz w:val="28"/>
-        </w:rPr>
-        <w:t xml:space="preserve"> những phản hồi mà người dùng đã gửi trước đó.</w:t>
-      </w:r>
-    </w:p>
-    <w:p>
-      <w:pPr>
-        <w:pStyle w:val="NoSpacing"/>
-        <w:tabs>
-          <w:tab w:val="left" w:pos="3130"/>
-        </w:tabs>
-        <w:rPr>
-          <w:rFonts w:ascii="Times New Roman" w:hAnsi="Times New Roman" w:cs="Times New Roman"/>
-          <w:b/>
-          <w:sz w:val="28"/>
-        </w:rPr>
-      </w:pPr>
-      <w:r>
-        <w:rPr>
-          <w:rFonts w:ascii="Times New Roman" w:hAnsi="Times New Roman" w:cs="Times New Roman"/>
-          <w:b/>
-          <w:sz w:val="28"/>
-        </w:rPr>
-        <w:t xml:space="preserve">Use case Đọc sách </w:t>
-      </w:r>
-      <w:r>
-        <w:rPr>
-          <w:rFonts w:ascii="Times New Roman" w:hAnsi="Times New Roman" w:cs="Times New Roman"/>
-          <w:b/>
-          <w:sz w:val="28"/>
-        </w:rPr>
-        <w:sym w:font="Wingdings" w:char="F0E0"/>
-      </w:r>
-      <w:r>
-        <w:rPr>
-          <w:rFonts w:ascii="Times New Roman" w:hAnsi="Times New Roman" w:cs="Times New Roman"/>
-          <w:b/>
-          <w:sz w:val="28"/>
-        </w:rPr>
-        <w:t xml:space="preserve"> Table Sach</w:t>
-      </w:r>
-      <w:r>
-        <w:rPr>
-          <w:rFonts w:ascii="Times New Roman" w:hAnsi="Times New Roman" w:cs="Times New Roman"/>
-          <w:b/>
-          <w:sz w:val="28"/>
-        </w:rPr>
-        <w:tab/>
-      </w:r>
-    </w:p>
-    <w:p>
-      <w:pPr>
-        <w:pStyle w:val="NoSpacing"/>
-        <w:rPr>
-          <w:rFonts w:ascii="Times New Roman" w:hAnsi="Times New Roman" w:cs="Times New Roman"/>
-          <w:sz w:val="28"/>
-        </w:rPr>
-      </w:pPr>
-      <w:r>
-        <w:rPr>
-          <w:rFonts w:ascii="Times New Roman" w:hAnsi="Times New Roman" w:cs="Times New Roman"/>
-          <w:sz w:val="52"/>
-        </w:rPr>
-        <w:br w:type="page"/>
-      </w:r>
-    </w:p>
-    <w:p>
-      <w:pPr>
-        <w:pStyle w:val="NoSpacing"/>
-        <w:jc w:val="center"/>
-        <w:rPr>
-          <w:rFonts w:ascii="Times New Roman" w:hAnsi="Times New Roman" w:cs="Times New Roman"/>
-          <w:b/>
-          <w:i/>
-          <w:sz w:val="52"/>
-        </w:rPr>
-      </w:pPr>
-      <w:r>
-        <w:rPr>
-          <w:rFonts w:ascii="Times New Roman" w:hAnsi="Times New Roman" w:cs="Times New Roman"/>
-          <w:b/>
-          <w:i/>
-          <w:sz w:val="52"/>
-        </w:rPr>
-        <w:lastRenderedPageBreak/>
-        <w:t>Mô tả Use case</w:t>
-      </w:r>
-    </w:p>
-    <w:p>
-      <w:pPr>
-        <w:pStyle w:val="NoSpacing"/>
-        <w:spacing w:line="276" w:lineRule="auto"/>
-        <w:ind w:left="720"/>
-        <w:rPr>
-          <w:rFonts w:ascii="Times New Roman" w:hAnsi="Times New Roman" w:cs="Times New Roman"/>
-          <w:sz w:val="32"/>
-        </w:rPr>
-      </w:pPr>
-    </w:p>
-    <w:p>
-      <w:pPr>
-        <w:pStyle w:val="NoSpacing"/>
-        <w:numPr>
-          <w:ilvl w:val="0"/>
-          <w:numId w:val="6"/>
-        </w:numPr>
-        <w:spacing w:line="276" w:lineRule="auto"/>
-        <w:rPr>
-          <w:rFonts w:ascii="Times New Roman" w:hAnsi="Times New Roman" w:cs="Times New Roman"/>
-          <w:sz w:val="32"/>
-        </w:rPr>
-      </w:pPr>
-      <w:r>
-        <w:rPr>
-          <w:rFonts w:ascii="Times New Roman" w:hAnsi="Times New Roman" w:cs="Times New Roman"/>
-          <w:sz w:val="36"/>
-        </w:rPr>
-        <w:t>Quả</w:t>
-      </w:r>
-      <w:r>
-        <w:rPr>
-          <w:rFonts w:ascii="Times New Roman" w:hAnsi="Times New Roman" w:cs="Times New Roman"/>
-          <w:sz w:val="36"/>
-        </w:rPr>
-        <w:t>n lý sác</w:t>
-      </w:r>
-      <w:r>
-        <w:rPr>
-          <w:rFonts w:ascii="Times New Roman" w:hAnsi="Times New Roman" w:cs="Times New Roman"/>
-          <w:sz w:val="36"/>
-        </w:rPr>
-        <w:t>h</w:t>
-      </w:r>
-      <w:r>
-        <w:rPr>
-          <w:rFonts w:ascii="Times New Roman" w:hAnsi="Times New Roman" w:cs="Times New Roman"/>
-          <w:noProof/>
-          <w:sz w:val="32"/>
-        </w:rPr>
-        <w:drawing>
-          <wp:inline distT="0" distB="0" distL="0" distR="0" wp14:anchorId="7EA4F1E9" wp14:editId="18E1712E">
-            <wp:extent cx="4696480" cy="3296110"/>
-            <wp:effectExtent l="0" t="0" r="8890" b="0"/>
-            <wp:docPr id="2" name="Picture 2"/>
             <wp:cNvGraphicFramePr>
               <a:graphicFrameLocks xmlns:a="http://schemas.openxmlformats.org/drawingml/2006/main" noChangeAspect="1"/>
             </wp:cNvGraphicFramePr>
@@ -1277,7 +849,7 @@
                   <pic:spPr>
                     <a:xfrm>
                       <a:off x="0" y="0"/>
-                      <a:ext cx="4696480" cy="3296110"/>
+                      <a:ext cx="5943600" cy="5236845"/>
                     </a:xfrm>
                     <a:prstGeom prst="rect">
                       <a:avLst/>
@@ -1288,6 +860,523 @@
             </a:graphic>
           </wp:inline>
         </w:drawing>
+      </w:r>
+    </w:p>
+    <w:p>
+      <w:pPr>
+        <w:rPr>
+          <w:rFonts w:ascii="Times New Roman" w:hAnsi="Times New Roman" w:cs="Times New Roman"/>
+          <w:sz w:val="32"/>
+        </w:rPr>
+      </w:pPr>
+      <w:r>
+        <w:rPr>
+          <w:rFonts w:ascii="Times New Roman" w:hAnsi="Times New Roman" w:cs="Times New Roman"/>
+          <w:sz w:val="32"/>
+        </w:rPr>
+        <w:br w:type="page"/>
+      </w:r>
+    </w:p>
+    <w:p>
+      <w:pPr>
+        <w:pStyle w:val="NoSpacing"/>
+        <w:spacing w:line="360" w:lineRule="auto"/>
+        <w:rPr>
+          <w:rFonts w:ascii="Times New Roman" w:hAnsi="Times New Roman" w:cs="Times New Roman"/>
+          <w:sz w:val="36"/>
+          <w:u w:val="single"/>
+        </w:rPr>
+      </w:pPr>
+      <w:r>
+        <w:rPr>
+          <w:rFonts w:ascii="Times New Roman" w:hAnsi="Times New Roman" w:cs="Times New Roman"/>
+          <w:sz w:val="36"/>
+          <w:u w:val="single"/>
+        </w:rPr>
+        <w:lastRenderedPageBreak/>
+        <w:t xml:space="preserve">Quan hệ giữa </w:t>
+      </w:r>
+      <w:r>
+        <w:rPr>
+          <w:rFonts w:ascii="Times New Roman" w:hAnsi="Times New Roman" w:cs="Times New Roman"/>
+          <w:sz w:val="36"/>
+          <w:u w:val="single"/>
+        </w:rPr>
+        <w:t>Use case và cơ sở dữ liệu:</w:t>
+      </w:r>
+    </w:p>
+    <w:p>
+      <w:pPr>
+        <w:pStyle w:val="NoSpacing"/>
+        <w:rPr>
+          <w:rFonts w:ascii="Times New Roman" w:hAnsi="Times New Roman" w:cs="Times New Roman"/>
+          <w:b/>
+          <w:sz w:val="28"/>
+        </w:rPr>
+      </w:pPr>
+      <w:r>
+        <w:rPr>
+          <w:rFonts w:ascii="Times New Roman" w:hAnsi="Times New Roman" w:cs="Times New Roman"/>
+          <w:b/>
+          <w:sz w:val="28"/>
+        </w:rPr>
+        <w:t xml:space="preserve">Use case Quản lý sách </w:t>
+      </w:r>
+      <w:r>
+        <w:rPr>
+          <w:rFonts w:ascii="Times New Roman" w:hAnsi="Times New Roman" w:cs="Times New Roman"/>
+          <w:b/>
+          <w:sz w:val="28"/>
+        </w:rPr>
+        <w:sym w:font="Wingdings" w:char="F0E0"/>
+      </w:r>
+      <w:r>
+        <w:rPr>
+          <w:rFonts w:ascii="Times New Roman" w:hAnsi="Times New Roman" w:cs="Times New Roman"/>
+          <w:b/>
+          <w:sz w:val="28"/>
+        </w:rPr>
+        <w:t xml:space="preserve"> T</w:t>
+      </w:r>
+      <w:r>
+        <w:rPr>
+          <w:rFonts w:ascii="Times New Roman" w:hAnsi="Times New Roman" w:cs="Times New Roman"/>
+          <w:b/>
+          <w:sz w:val="28"/>
+        </w:rPr>
+        <w:t>able Sach</w:t>
+      </w:r>
+    </w:p>
+    <w:p>
+      <w:pPr>
+        <w:pStyle w:val="NoSpacing"/>
+        <w:rPr>
+          <w:rFonts w:ascii="Times New Roman" w:hAnsi="Times New Roman" w:cs="Times New Roman"/>
+          <w:sz w:val="28"/>
+        </w:rPr>
+      </w:pPr>
+      <w:r>
+        <w:rPr>
+          <w:rFonts w:ascii="Times New Roman" w:hAnsi="Times New Roman" w:cs="Times New Roman"/>
+          <w:sz w:val="28"/>
+        </w:rPr>
+        <w:t>Use case Quản lý sách có 3 c</w:t>
+      </w:r>
+      <w:r>
+        <w:rPr>
+          <w:rFonts w:ascii="Times New Roman" w:hAnsi="Times New Roman" w:cs="Times New Roman"/>
+          <w:sz w:val="28"/>
+        </w:rPr>
+        <w:t>ô</w:t>
+      </w:r>
+      <w:r>
+        <w:rPr>
+          <w:rFonts w:ascii="Times New Roman" w:hAnsi="Times New Roman" w:cs="Times New Roman"/>
+          <w:sz w:val="28"/>
+        </w:rPr>
+        <w:t>ng việc là: Thêm, xóa và sửa.</w:t>
+      </w:r>
+      <w:r>
+        <w:rPr>
+          <w:rFonts w:ascii="Times New Roman" w:hAnsi="Times New Roman" w:cs="Times New Roman"/>
+          <w:sz w:val="28"/>
+        </w:rPr>
+        <w:t>Việc xử lý các thao tác đó sẽ tác động đến table Sach trong cơ sở dữ liệu</w:t>
+      </w:r>
+      <w:r>
+        <w:rPr>
+          <w:rFonts w:ascii="Times New Roman" w:hAnsi="Times New Roman" w:cs="Times New Roman"/>
+          <w:sz w:val="28"/>
+        </w:rPr>
+        <w:t>.</w:t>
+      </w:r>
+    </w:p>
+    <w:p>
+      <w:pPr>
+        <w:pStyle w:val="NoSpacing"/>
+        <w:rPr>
+          <w:rFonts w:ascii="Times New Roman" w:hAnsi="Times New Roman" w:cs="Times New Roman"/>
+          <w:b/>
+          <w:sz w:val="28"/>
+        </w:rPr>
+      </w:pPr>
+      <w:r>
+        <w:rPr>
+          <w:rFonts w:ascii="Times New Roman" w:hAnsi="Times New Roman" w:cs="Times New Roman"/>
+          <w:b/>
+          <w:sz w:val="28"/>
+        </w:rPr>
+        <w:t>Use case Thêm sách</w:t>
+      </w:r>
+      <w:r>
+        <w:rPr>
+          <w:rFonts w:ascii="Times New Roman" w:hAnsi="Times New Roman" w:cs="Times New Roman"/>
+          <w:b/>
+          <w:sz w:val="28"/>
+        </w:rPr>
+        <w:t>, sửa sách, xóa sách</w:t>
+      </w:r>
+      <w:r>
+        <w:rPr>
+          <w:rFonts w:ascii="Times New Roman" w:hAnsi="Times New Roman" w:cs="Times New Roman"/>
+          <w:b/>
+          <w:sz w:val="28"/>
+        </w:rPr>
+        <w:t xml:space="preserve"> </w:t>
+      </w:r>
+      <w:r>
+        <w:rPr>
+          <w:rFonts w:ascii="Times New Roman" w:hAnsi="Times New Roman" w:cs="Times New Roman"/>
+          <w:b/>
+          <w:sz w:val="28"/>
+        </w:rPr>
+        <w:sym w:font="Wingdings" w:char="F0E0"/>
+      </w:r>
+      <w:r>
+        <w:rPr>
+          <w:rFonts w:ascii="Times New Roman" w:hAnsi="Times New Roman" w:cs="Times New Roman"/>
+          <w:b/>
+          <w:sz w:val="28"/>
+        </w:rPr>
+        <w:t xml:space="preserve"> Table Sach</w:t>
+      </w:r>
+      <w:bookmarkStart w:id="0" w:name="_GoBack"/>
+      <w:bookmarkEnd w:id="0"/>
+    </w:p>
+    <w:p>
+      <w:pPr>
+        <w:pStyle w:val="NoSpacing"/>
+        <w:rPr>
+          <w:rFonts w:ascii="Times New Roman" w:hAnsi="Times New Roman" w:cs="Times New Roman"/>
+          <w:sz w:val="28"/>
+        </w:rPr>
+      </w:pPr>
+    </w:p>
+    <w:p>
+      <w:pPr>
+        <w:pStyle w:val="NoSpacing"/>
+        <w:rPr>
+          <w:rFonts w:ascii="Times New Roman" w:hAnsi="Times New Roman" w:cs="Times New Roman"/>
+          <w:b/>
+          <w:sz w:val="28"/>
+        </w:rPr>
+      </w:pPr>
+      <w:r>
+        <w:rPr>
+          <w:rFonts w:ascii="Times New Roman" w:hAnsi="Times New Roman" w:cs="Times New Roman"/>
+          <w:b/>
+          <w:sz w:val="28"/>
+        </w:rPr>
+        <w:t xml:space="preserve">Use case Quản lý người dùng </w:t>
+      </w:r>
+      <w:r>
+        <w:rPr>
+          <w:rFonts w:ascii="Times New Roman" w:hAnsi="Times New Roman" w:cs="Times New Roman"/>
+          <w:b/>
+          <w:sz w:val="28"/>
+        </w:rPr>
+        <w:sym w:font="Wingdings" w:char="F0E0"/>
+      </w:r>
+      <w:r>
+        <w:rPr>
+          <w:rFonts w:ascii="Times New Roman" w:hAnsi="Times New Roman" w:cs="Times New Roman"/>
+          <w:b/>
+          <w:sz w:val="28"/>
+        </w:rPr>
+        <w:t xml:space="preserve"> Table User</w:t>
+      </w:r>
+    </w:p>
+    <w:p>
+      <w:pPr>
+        <w:pStyle w:val="NoSpacing"/>
+        <w:rPr>
+          <w:rFonts w:ascii="Times New Roman" w:hAnsi="Times New Roman" w:cs="Times New Roman"/>
+          <w:sz w:val="28"/>
+        </w:rPr>
+      </w:pPr>
+      <w:r>
+        <w:rPr>
+          <w:rFonts w:ascii="Times New Roman" w:hAnsi="Times New Roman" w:cs="Times New Roman"/>
+          <w:sz w:val="28"/>
+        </w:rPr>
+        <w:t>Use case Quản lý người dùng có các công việc: Chặn</w:t>
+      </w:r>
+      <w:r>
+        <w:rPr>
+          <w:rFonts w:ascii="Times New Roman" w:hAnsi="Times New Roman" w:cs="Times New Roman"/>
+          <w:sz w:val="28"/>
+        </w:rPr>
+        <w:t xml:space="preserve"> người dùng, </w:t>
+      </w:r>
+      <w:r>
+        <w:rPr>
+          <w:rFonts w:ascii="Times New Roman" w:hAnsi="Times New Roman" w:cs="Times New Roman"/>
+          <w:sz w:val="28"/>
+        </w:rPr>
+        <w:t xml:space="preserve"> bỏ chặn người dùng.</w:t>
+      </w:r>
+    </w:p>
+    <w:p>
+      <w:pPr>
+        <w:pStyle w:val="NoSpacing"/>
+        <w:rPr>
+          <w:rFonts w:ascii="Times New Roman" w:hAnsi="Times New Roman" w:cs="Times New Roman"/>
+          <w:b/>
+          <w:sz w:val="28"/>
+        </w:rPr>
+      </w:pPr>
+      <w:r>
+        <w:rPr>
+          <w:rFonts w:ascii="Times New Roman" w:hAnsi="Times New Roman" w:cs="Times New Roman"/>
+          <w:b/>
+          <w:sz w:val="28"/>
+        </w:rPr>
+        <w:t xml:space="preserve">Use case Quản lý thông báo </w:t>
+      </w:r>
+      <w:r>
+        <w:rPr>
+          <w:rFonts w:ascii="Times New Roman" w:hAnsi="Times New Roman" w:cs="Times New Roman"/>
+          <w:b/>
+          <w:sz w:val="28"/>
+        </w:rPr>
+        <w:sym w:font="Wingdings" w:char="F0E0"/>
+      </w:r>
+      <w:r>
+        <w:rPr>
+          <w:rFonts w:ascii="Times New Roman" w:hAnsi="Times New Roman" w:cs="Times New Roman"/>
+          <w:b/>
+          <w:sz w:val="28"/>
+        </w:rPr>
+        <w:t xml:space="preserve"> Table User</w:t>
+      </w:r>
+    </w:p>
+    <w:p>
+      <w:pPr>
+        <w:pStyle w:val="NoSpacing"/>
+        <w:rPr>
+          <w:rFonts w:ascii="Times New Roman" w:hAnsi="Times New Roman" w:cs="Times New Roman"/>
+          <w:sz w:val="28"/>
+        </w:rPr>
+      </w:pPr>
+      <w:r>
+        <w:rPr>
+          <w:rFonts w:ascii="Times New Roman" w:hAnsi="Times New Roman" w:cs="Times New Roman"/>
+          <w:sz w:val="28"/>
+        </w:rPr>
+        <w:t xml:space="preserve">Use case Quản lý thông báo có tác dụng thông báo các tin tức mới hoặc </w:t>
+      </w:r>
+      <w:r>
+        <w:rPr>
+          <w:rFonts w:ascii="Times New Roman" w:hAnsi="Times New Roman" w:cs="Times New Roman"/>
+          <w:sz w:val="28"/>
+        </w:rPr>
+        <w:t>trả lời</w:t>
+      </w:r>
+      <w:r>
+        <w:rPr>
+          <w:rFonts w:ascii="Times New Roman" w:hAnsi="Times New Roman" w:cs="Times New Roman"/>
+          <w:sz w:val="28"/>
+        </w:rPr>
+        <w:t xml:space="preserve"> những phản hồi mà người dùng đã gửi trước đó.</w:t>
+      </w:r>
+    </w:p>
+    <w:p>
+      <w:pPr>
+        <w:pStyle w:val="NoSpacing"/>
+        <w:tabs>
+          <w:tab w:val="left" w:pos="3130"/>
+        </w:tabs>
+        <w:rPr>
+          <w:rFonts w:ascii="Times New Roman" w:hAnsi="Times New Roman" w:cs="Times New Roman"/>
+          <w:b/>
+          <w:sz w:val="28"/>
+        </w:rPr>
+      </w:pPr>
+      <w:r>
+        <w:rPr>
+          <w:rFonts w:ascii="Times New Roman" w:hAnsi="Times New Roman" w:cs="Times New Roman"/>
+          <w:b/>
+          <w:sz w:val="28"/>
+        </w:rPr>
+        <w:t xml:space="preserve">Use case Đọc sách </w:t>
+      </w:r>
+      <w:r>
+        <w:rPr>
+          <w:rFonts w:ascii="Times New Roman" w:hAnsi="Times New Roman" w:cs="Times New Roman"/>
+          <w:b/>
+          <w:sz w:val="28"/>
+        </w:rPr>
+        <w:sym w:font="Wingdings" w:char="F0E0"/>
+      </w:r>
+      <w:r>
+        <w:rPr>
+          <w:rFonts w:ascii="Times New Roman" w:hAnsi="Times New Roman" w:cs="Times New Roman"/>
+          <w:b/>
+          <w:sz w:val="28"/>
+        </w:rPr>
+        <w:t xml:space="preserve"> Table Sach</w:t>
+      </w:r>
+      <w:r>
+        <w:rPr>
+          <w:rFonts w:ascii="Times New Roman" w:hAnsi="Times New Roman" w:cs="Times New Roman"/>
+          <w:b/>
+          <w:sz w:val="28"/>
+        </w:rPr>
+        <w:tab/>
+      </w:r>
+    </w:p>
+    <w:p>
+      <w:pPr>
+        <w:pStyle w:val="NoSpacing"/>
+        <w:rPr>
+          <w:rFonts w:ascii="Times New Roman" w:hAnsi="Times New Roman" w:cs="Times New Roman"/>
+          <w:sz w:val="28"/>
+        </w:rPr>
+      </w:pPr>
+      <w:r>
+        <w:rPr>
+          <w:rFonts w:ascii="Times New Roman" w:hAnsi="Times New Roman" w:cs="Times New Roman"/>
+          <w:sz w:val="52"/>
+        </w:rPr>
+        <w:br w:type="page"/>
+      </w:r>
+    </w:p>
+    <w:p>
+      <w:pPr>
+        <w:pStyle w:val="NoSpacing"/>
+        <w:jc w:val="center"/>
+        <w:rPr>
+          <w:rFonts w:ascii="Times New Roman" w:hAnsi="Times New Roman" w:cs="Times New Roman"/>
+          <w:b/>
+          <w:i/>
+          <w:sz w:val="52"/>
+        </w:rPr>
+      </w:pPr>
+      <w:r>
+        <w:rPr>
+          <w:rFonts w:ascii="Times New Roman" w:hAnsi="Times New Roman" w:cs="Times New Roman"/>
+          <w:b/>
+          <w:i/>
+          <w:sz w:val="52"/>
+        </w:rPr>
+        <w:lastRenderedPageBreak/>
+        <w:t>Mô tả Use case</w:t>
+      </w:r>
+    </w:p>
+    <w:p>
+      <w:pPr>
+        <w:pStyle w:val="NoSpacing"/>
+        <w:spacing w:line="276" w:lineRule="auto"/>
+        <w:ind w:left="720"/>
+        <w:rPr>
+          <w:rFonts w:ascii="Times New Roman" w:hAnsi="Times New Roman" w:cs="Times New Roman"/>
+          <w:sz w:val="32"/>
+        </w:rPr>
+      </w:pPr>
+    </w:p>
+    <w:p>
+      <w:pPr>
+        <w:pStyle w:val="NoSpacing"/>
+        <w:numPr>
+          <w:ilvl w:val="0"/>
+          <w:numId w:val="6"/>
+        </w:numPr>
+        <w:spacing w:line="276" w:lineRule="auto"/>
+        <w:rPr>
+          <w:rFonts w:ascii="Times New Roman" w:hAnsi="Times New Roman" w:cs="Times New Roman"/>
+          <w:sz w:val="32"/>
+        </w:rPr>
+      </w:pPr>
+      <w:r>
+        <w:rPr>
+          <w:rFonts w:ascii="Times New Roman" w:hAnsi="Times New Roman" w:cs="Times New Roman"/>
+          <w:noProof/>
+          <w:sz w:val="36"/>
+        </w:rPr>
+        <w:drawing>
+          <wp:anchor distT="0" distB="0" distL="114300" distR="114300" simplePos="0" relativeHeight="251658240" behindDoc="1" locked="0" layoutInCell="1" allowOverlap="1" wp14:anchorId="168ACFD6" wp14:editId="6653F72B">
+            <wp:simplePos x="0" y="0"/>
+            <wp:positionH relativeFrom="column">
+              <wp:posOffset>619125</wp:posOffset>
+            </wp:positionH>
+            <wp:positionV relativeFrom="paragraph">
+              <wp:posOffset>293370</wp:posOffset>
+            </wp:positionV>
+            <wp:extent cx="4258945" cy="2470785"/>
+            <wp:effectExtent l="0" t="0" r="8255" b="5715"/>
+            <wp:wrapTight wrapText="bothSides">
+              <wp:wrapPolygon edited="0">
+                <wp:start x="0" y="0"/>
+                <wp:lineTo x="0" y="21483"/>
+                <wp:lineTo x="21545" y="21483"/>
+                <wp:lineTo x="21545" y="0"/>
+                <wp:lineTo x="0" y="0"/>
+              </wp:wrapPolygon>
+            </wp:wrapTight>
+            <wp:docPr id="3" name="Picture 3"/>
+            <wp:cNvGraphicFramePr>
+              <a:graphicFrameLocks xmlns:a="http://schemas.openxmlformats.org/drawingml/2006/main" noChangeAspect="1"/>
+            </wp:cNvGraphicFramePr>
+            <a:graphic xmlns:a="http://schemas.openxmlformats.org/drawingml/2006/main">
+              <a:graphicData uri="http://schemas.openxmlformats.org/drawingml/2006/picture">
+                <pic:pic xmlns:pic="http://schemas.openxmlformats.org/drawingml/2006/picture">
+                  <pic:nvPicPr>
+                    <pic:cNvPr id="0" name=""/>
+                    <pic:cNvPicPr/>
+                  </pic:nvPicPr>
+                  <pic:blipFill>
+                    <a:blip r:embed="rId8">
+                      <a:extLst>
+                        <a:ext uri="{28A0092B-C50C-407E-A947-70E740481C1C}">
+                          <a14:useLocalDpi xmlns:a14="http://schemas.microsoft.com/office/drawing/2010/main" val="0"/>
+                        </a:ext>
+                      </a:extLst>
+                    </a:blip>
+                    <a:stretch>
+                      <a:fillRect/>
+                    </a:stretch>
+                  </pic:blipFill>
+                  <pic:spPr>
+                    <a:xfrm>
+                      <a:off x="0" y="0"/>
+                      <a:ext cx="4258945" cy="2470785"/>
+                    </a:xfrm>
+                    <a:prstGeom prst="rect">
+                      <a:avLst/>
+                    </a:prstGeom>
+                  </pic:spPr>
+                </pic:pic>
+              </a:graphicData>
+            </a:graphic>
+            <wp14:sizeRelH relativeFrom="page">
+              <wp14:pctWidth>0</wp14:pctWidth>
+            </wp14:sizeRelH>
+            <wp14:sizeRelV relativeFrom="page">
+              <wp14:pctHeight>0</wp14:pctHeight>
+            </wp14:sizeRelV>
+          </wp:anchor>
+        </w:drawing>
+      </w:r>
+      <w:r>
+        <w:rPr>
+          <w:rFonts w:ascii="Times New Roman" w:hAnsi="Times New Roman" w:cs="Times New Roman"/>
+          <w:sz w:val="36"/>
+        </w:rPr>
+        <w:t>Quả</w:t>
+      </w:r>
+      <w:r>
+        <w:rPr>
+          <w:rFonts w:ascii="Times New Roman" w:hAnsi="Times New Roman" w:cs="Times New Roman"/>
+          <w:sz w:val="36"/>
+        </w:rPr>
+        <w:t>n lý sác</w:t>
+      </w:r>
+      <w:r>
+        <w:rPr>
+          <w:rFonts w:ascii="Times New Roman" w:hAnsi="Times New Roman" w:cs="Times New Roman"/>
+          <w:sz w:val="36"/>
+        </w:rPr>
+        <w:t>h</w:t>
       </w:r>
     </w:p>
     <w:tbl>
@@ -1429,6 +1518,34 @@
               <w:rPr>
                 <w:rFonts w:ascii="Times New Roman" w:hAnsi="Times New Roman" w:cs="Times New Roman"/>
               </w:rPr>
+              <w:t>Nhấn vô chức năng “Quản lý sách”, người sử dụng sẽ được đưa tới trang quản lý sách, tại đây một danh sách sách sẽ được hiển thị trên màn hình cùng với các chức năng khác như thêm, xóa và sửa.</w:t>
+            </w:r>
+          </w:p>
+          <w:p>
+            <w:pPr>
+              <w:pStyle w:val="NoSpacing"/>
+              <w:rPr>
+                <w:rFonts w:ascii="Times New Roman" w:hAnsi="Times New Roman" w:cs="Times New Roman"/>
+              </w:rPr>
+            </w:pPr>
+            <w:r>
+              <w:rPr>
+                <w:rFonts w:ascii="Times New Roman" w:hAnsi="Times New Roman" w:cs="Times New Roman"/>
+              </w:rPr>
+              <w:t>Người sử dụng cũng có thể nhấn vào tên của một cuốn sách để có thể xem thông tin chi tiết của cuốn sách đó.</w:t>
+            </w:r>
+          </w:p>
+          <w:p>
+            <w:pPr>
+              <w:pStyle w:val="NoSpacing"/>
+              <w:rPr>
+                <w:rFonts w:ascii="Times New Roman" w:hAnsi="Times New Roman" w:cs="Times New Roman"/>
+              </w:rPr>
+            </w:pPr>
+            <w:r>
+              <w:rPr>
+                <w:rFonts w:ascii="Times New Roman" w:hAnsi="Times New Roman" w:cs="Times New Roman"/>
+              </w:rPr>
               <w:t>Admin có 3 chức năng cơ bản trong việc quản lý sách:</w:t>
             </w:r>
           </w:p>
@@ -1508,6 +1625,24 @@
                 <w:rFonts w:ascii="Times New Roman" w:hAnsi="Times New Roman" w:cs="Times New Roman"/>
               </w:rPr>
               <w:t xml:space="preserve"> xóa thông tin sách.</w:t>
+            </w:r>
+          </w:p>
+          <w:p>
+            <w:pPr>
+              <w:pStyle w:val="NoSpacing"/>
+              <w:numPr>
+                <w:ilvl w:val="0"/>
+                <w:numId w:val="8"/>
+              </w:numPr>
+              <w:rPr>
+                <w:rFonts w:ascii="Times New Roman" w:hAnsi="Times New Roman" w:cs="Times New Roman"/>
+              </w:rPr>
+            </w:pPr>
+            <w:r>
+              <w:rPr>
+                <w:rFonts w:ascii="Times New Roman" w:hAnsi="Times New Roman" w:cs="Times New Roman"/>
+              </w:rPr>
+              <w:t>Chọn một cuốn sách để xem thông tin chi tiết của cuốn sách đó.</w:t>
             </w:r>
           </w:p>
         </w:tc>
@@ -1549,6 +1684,12 @@
               <w:rPr>
                 <w:rFonts w:ascii="Times New Roman" w:hAnsi="Times New Roman" w:cs="Times New Roman"/>
               </w:rPr>
+              <w:t xml:space="preserve">Dữ liệu được lấy từ cơ sở dữ liệu để hiển thị trên trang quản lý sách. </w:t>
+            </w:r>
+            <w:r>
+              <w:rPr>
+                <w:rFonts w:ascii="Times New Roman" w:hAnsi="Times New Roman" w:cs="Times New Roman"/>
+              </w:rPr>
               <w:t xml:space="preserve">Admin thêm sách vô cơ sở dữ liệu khi đã nhập đủ thông tin trên form thêm sách (formThemSach), </w:t>
             </w:r>
             <w:r>
@@ -1783,10 +1924,10 @@
           <w:sz w:val="32"/>
         </w:rPr>
         <w:drawing>
-          <wp:inline distT="0" distB="0" distL="0" distR="0" wp14:anchorId="4C0E7812" wp14:editId="622138FB">
-            <wp:extent cx="5725324" cy="1524213"/>
-            <wp:effectExtent l="0" t="0" r="0" b="0"/>
-            <wp:docPr id="4" name="Picture 4"/>
+          <wp:inline distT="0" distB="0" distL="0" distR="0" wp14:anchorId="048CC80A" wp14:editId="434A865F">
+            <wp:extent cx="5734850" cy="1590897"/>
+            <wp:effectExtent l="0" t="0" r="0" b="9525"/>
+            <wp:docPr id="7" name="Picture 7"/>
             <wp:cNvGraphicFramePr>
               <a:graphicFrameLocks xmlns:a="http://schemas.openxmlformats.org/drawingml/2006/main" noChangeAspect="1"/>
             </wp:cNvGraphicFramePr>
@@ -1798,7 +1939,7 @@
                     <pic:cNvPicPr/>
                   </pic:nvPicPr>
                   <pic:blipFill>
-                    <a:blip r:embed="rId8"/>
+                    <a:blip r:embed="rId9"/>
                     <a:stretch>
                       <a:fillRect/>
                     </a:stretch>
@@ -1806,7 +1947,7 @@
                   <pic:spPr>
                     <a:xfrm>
                       <a:off x="0" y="0"/>
-                      <a:ext cx="5725324" cy="1524213"/>
+                      <a:ext cx="5734850" cy="1590897"/>
                     </a:xfrm>
                     <a:prstGeom prst="rect">
                       <a:avLst/>
@@ -1958,7 +2099,13 @@
               <w:rPr>
                 <w:rFonts w:ascii="Times New Roman" w:hAnsi="Times New Roman" w:cs="Times New Roman"/>
               </w:rPr>
-              <w:t>Trong giao diện chứa danh sách sách, Admin nhấn vào nút “Thêm sách”</w:t>
+              <w:t>Trong trang quản lý sách</w:t>
+            </w:r>
+            <w:r>
+              <w:rPr>
+                <w:rFonts w:ascii="Times New Roman" w:hAnsi="Times New Roman" w:cs="Times New Roman"/>
+              </w:rPr>
+              <w:t>, Admin nhấn vào nút “Thêm sách”</w:t>
             </w:r>
             <w:r>
               <w:rPr>
@@ -2301,6 +2448,20 @@
               <w:t xml:space="preserve"> </w:t>
             </w:r>
           </w:p>
+          <w:p>
+            <w:pPr>
+              <w:pStyle w:val="NoSpacing"/>
+              <w:rPr>
+                <w:rFonts w:ascii="Times New Roman" w:hAnsi="Times New Roman" w:cs="Times New Roman"/>
+              </w:rPr>
+            </w:pPr>
+            <w:r>
+              <w:rPr>
+                <w:rFonts w:ascii="Times New Roman" w:hAnsi="Times New Roman" w:cs="Times New Roman"/>
+              </w:rPr>
+              <w:t>Người sử dụng sẽ được đưa về trang quản lý sách sau khi đã thêm xong sách.</w:t>
+            </w:r>
+          </w:p>
         </w:tc>
       </w:tr>
     </w:tbl>
@@ -2386,10 +2547,10 @@
           <w:sz w:val="32"/>
         </w:rPr>
         <w:drawing>
-          <wp:inline distT="0" distB="0" distL="0" distR="0" wp14:anchorId="122B7E87" wp14:editId="29A1C36E">
-            <wp:extent cx="5639587" cy="1333686"/>
+          <wp:inline distT="0" distB="0" distL="0" distR="0" wp14:anchorId="1E86A5A4" wp14:editId="2E8D356F">
+            <wp:extent cx="5544324" cy="1390844"/>
             <wp:effectExtent l="0" t="0" r="0" b="0"/>
-            <wp:docPr id="5" name="Picture 5"/>
+            <wp:docPr id="8" name="Picture 8"/>
             <wp:cNvGraphicFramePr>
               <a:graphicFrameLocks xmlns:a="http://schemas.openxmlformats.org/drawingml/2006/main" noChangeAspect="1"/>
             </wp:cNvGraphicFramePr>
@@ -2401,7 +2562,7 @@
                     <pic:cNvPicPr/>
                   </pic:nvPicPr>
                   <pic:blipFill>
-                    <a:blip r:embed="rId9"/>
+                    <a:blip r:embed="rId10"/>
                     <a:stretch>
                       <a:fillRect/>
                     </a:stretch>
@@ -2409,7 +2570,7 @@
                   <pic:spPr>
                     <a:xfrm>
                       <a:off x="0" y="0"/>
-                      <a:ext cx="5639587" cy="1333686"/>
+                      <a:ext cx="5544324" cy="1390844"/>
                     </a:xfrm>
                     <a:prstGeom prst="rect">
                       <a:avLst/>
@@ -2561,37 +2722,31 @@
               <w:rPr>
                 <w:rFonts w:ascii="Times New Roman" w:hAnsi="Times New Roman" w:cs="Times New Roman"/>
               </w:rPr>
-              <w:t>Admin sẽ được đưa tới form chứa danh sách sách, sau đó admin chọn ra một cuốn sách và nhấn “Sửa sách”</w:t>
-            </w:r>
-            <w:r>
-              <w:rPr>
-                <w:rFonts w:ascii="Times New Roman" w:hAnsi="Times New Roman" w:cs="Times New Roman"/>
-              </w:rPr>
-              <w:t xml:space="preserve"> có thể sử dụng các công cụ hỗ trợ</w:t>
-            </w:r>
-            <w:r>
-              <w:rPr>
-                <w:rFonts w:ascii="Times New Roman" w:hAnsi="Times New Roman" w:cs="Times New Roman"/>
-              </w:rPr>
-              <w:t xml:space="preserve"> trên form</w:t>
-            </w:r>
-            <w:r>
-              <w:rPr>
-                <w:rFonts w:ascii="Times New Roman" w:hAnsi="Times New Roman" w:cs="Times New Roman"/>
-              </w:rPr>
-              <w:t xml:space="preserve"> cho</w:t>
-            </w:r>
-            <w:r>
-              <w:rPr>
-                <w:rFonts w:ascii="Times New Roman" w:hAnsi="Times New Roman" w:cs="Times New Roman"/>
-              </w:rPr>
-              <w:t xml:space="preserve"> việc tìm sách cần sửa</w:t>
-            </w:r>
-            <w:r>
-              <w:rPr>
-                <w:rFonts w:ascii="Times New Roman" w:hAnsi="Times New Roman" w:cs="Times New Roman"/>
-              </w:rPr>
-              <w:t>, f</w:t>
+              <w:t>Trong trang quản lý sách, k</w:t>
+            </w:r>
+            <w:r>
+              <w:rPr>
+                <w:rFonts w:ascii="Times New Roman" w:hAnsi="Times New Roman" w:cs="Times New Roman"/>
+              </w:rPr>
+              <w:t xml:space="preserve">hi nhấn </w:t>
+            </w:r>
+            <w:r>
+              <w:rPr>
+                <w:rFonts w:ascii="Times New Roman" w:hAnsi="Times New Roman" w:cs="Times New Roman"/>
+              </w:rPr>
+              <w:t>“Sửa sách”</w:t>
+            </w:r>
+            <w:r>
+              <w:rPr>
+                <w:rFonts w:ascii="Times New Roman" w:hAnsi="Times New Roman" w:cs="Times New Roman"/>
+              </w:rPr>
+              <w:t xml:space="preserve"> </w:t>
+            </w:r>
+            <w:r>
+              <w:rPr>
+                <w:rFonts w:ascii="Times New Roman" w:hAnsi="Times New Roman" w:cs="Times New Roman"/>
+              </w:rPr>
+              <w:t>f</w:t>
             </w:r>
             <w:r>
               <w:rPr>
@@ -2621,7 +2776,19 @@
               <w:rPr>
                 <w:rFonts w:ascii="Times New Roman" w:hAnsi="Times New Roman" w:cs="Times New Roman"/>
               </w:rPr>
-              <w:t xml:space="preserve">Sach) sẽ được bật lên, admin </w:t>
+              <w:t>Sach) sẽ được bật lên</w:t>
+            </w:r>
+            <w:r>
+              <w:rPr>
+                <w:rFonts w:ascii="Times New Roman" w:hAnsi="Times New Roman" w:cs="Times New Roman"/>
+              </w:rPr>
+              <w:t>, các công cụ hỗ trợ trên form cho việc tìm sách cần sửa sẽ được hiển thị</w:t>
+            </w:r>
+            <w:r>
+              <w:rPr>
+                <w:rFonts w:ascii="Times New Roman" w:hAnsi="Times New Roman" w:cs="Times New Roman"/>
+              </w:rPr>
+              <w:t xml:space="preserve">, admin </w:t>
             </w:r>
             <w:r>
               <w:rPr>
@@ -2849,8 +3016,6 @@
               </w:rPr>
               <w:t>i và nhân nút “Lưu thông tin”</w:t>
             </w:r>
-            <w:bookmarkStart w:id="0" w:name="_GoBack"/>
-            <w:bookmarkEnd w:id="0"/>
             <w:r>
               <w:rPr>
                 <w:rFonts w:ascii="Times New Roman" w:hAnsi="Times New Roman" w:cs="Times New Roman"/>
@@ -3063,10 +3228,10 @@
           <w:sz w:val="32"/>
         </w:rPr>
         <w:drawing>
-          <wp:inline distT="0" distB="0" distL="0" distR="0" wp14:anchorId="71D49B30" wp14:editId="0452878A">
-            <wp:extent cx="5563376" cy="1409897"/>
-            <wp:effectExtent l="0" t="0" r="0" b="0"/>
-            <wp:docPr id="6" name="Picture 6"/>
+          <wp:inline distT="0" distB="0" distL="0" distR="0" wp14:anchorId="672CD573" wp14:editId="76B7CE1F">
+            <wp:extent cx="5591955" cy="1228896"/>
+            <wp:effectExtent l="0" t="0" r="8890" b="9525"/>
+            <wp:docPr id="9" name="Picture 9"/>
             <wp:cNvGraphicFramePr>
               <a:graphicFrameLocks xmlns:a="http://schemas.openxmlformats.org/drawingml/2006/main" noChangeAspect="1"/>
             </wp:cNvGraphicFramePr>
@@ -3078,7 +3243,7 @@
                     <pic:cNvPicPr/>
                   </pic:nvPicPr>
                   <pic:blipFill>
-                    <a:blip r:embed="rId10"/>
+                    <a:blip r:embed="rId11"/>
                     <a:stretch>
                       <a:fillRect/>
                     </a:stretch>
@@ -3086,7 +3251,7 @@
                   <pic:spPr>
                     <a:xfrm>
                       <a:off x="0" y="0"/>
-                      <a:ext cx="5563376" cy="1409897"/>
+                      <a:ext cx="5591955" cy="1228896"/>
                     </a:xfrm>
                     <a:prstGeom prst="rect">
                       <a:avLst/>
@@ -3282,7 +3447,39 @@
               <w:rPr>
                 <w:rFonts w:ascii="Times New Roman" w:hAnsi="Times New Roman" w:cs="Times New Roman"/>
               </w:rPr>
-              <w:t>Chọn các cuốn sách muố</w:t>
+              <w:t>Khi muốn xóa một cuốn sách, chỉ cần nhấn vào nút “Xóa” trên dòng cùng với thông tin của sách, người sử dụng sẽ được đưa tới trang quyết định xóa.</w:t>
+            </w:r>
+          </w:p>
+          <w:p>
+            <w:pPr>
+              <w:pStyle w:val="NoSpacing"/>
+              <w:rPr>
+                <w:rFonts w:ascii="Times New Roman" w:hAnsi="Times New Roman" w:cs="Times New Roman"/>
+              </w:rPr>
+            </w:pPr>
+            <w:r>
+              <w:rPr>
+                <w:rFonts w:ascii="Times New Roman" w:hAnsi="Times New Roman" w:cs="Times New Roman"/>
+              </w:rPr>
+              <w:t>Nếu c</w:t>
+            </w:r>
+            <w:r>
+              <w:rPr>
+                <w:rFonts w:ascii="Times New Roman" w:hAnsi="Times New Roman" w:cs="Times New Roman"/>
+              </w:rPr>
+              <w:t>họn</w:t>
+            </w:r>
+            <w:r>
+              <w:rPr>
+                <w:rFonts w:ascii="Times New Roman" w:hAnsi="Times New Roman" w:cs="Times New Roman"/>
+              </w:rPr>
+              <w:t xml:space="preserve"> nhiều</w:t>
+            </w:r>
+            <w:r>
+              <w:rPr>
+                <w:rFonts w:ascii="Times New Roman" w:hAnsi="Times New Roman" w:cs="Times New Roman"/>
+              </w:rPr>
+              <w:t xml:space="preserve"> cuốn sách muố</w:t>
             </w:r>
             <w:r>
               <w:rPr>
@@ -3294,7 +3491,7 @@
               <w:rPr>
                 <w:rFonts w:ascii="Times New Roman" w:hAnsi="Times New Roman" w:cs="Times New Roman"/>
               </w:rPr>
-              <w:t xml:space="preserve">nhấn nút “Xóa sách” trên </w:t>
+              <w:t xml:space="preserve">nhấn nút “Xóa” trên </w:t>
             </w:r>
             <w:r>
               <w:rPr>
@@ -3306,7 +3503,19 @@
               <w:rPr>
                 <w:rFonts w:ascii="Times New Roman" w:hAnsi="Times New Roman" w:cs="Times New Roman"/>
               </w:rPr>
-              <w:t>, hệ thống sẽ chuyển qua form xóa sách(formXoaSach) với danh sách sách là các cuốn sách được chọn trước đó.</w:t>
+              <w:t>, hệ thống sẽ chuyển qua form xóa sách(form</w:t>
+            </w:r>
+            <w:r>
+              <w:rPr>
+                <w:rFonts w:ascii="Times New Roman" w:hAnsi="Times New Roman" w:cs="Times New Roman"/>
+              </w:rPr>
+              <w:t>QuyetDinhXoa</w:t>
+            </w:r>
+            <w:r>
+              <w:rPr>
+                <w:rFonts w:ascii="Times New Roman" w:hAnsi="Times New Roman" w:cs="Times New Roman"/>
+              </w:rPr>
+              <w:t>) với danh sách sách là các cuốn sách được chọn trước đó.</w:t>
             </w:r>
           </w:p>
           <w:p>
@@ -3452,13 +3661,25 @@
               <w:rPr>
                 <w:rFonts w:ascii="Times New Roman" w:hAnsi="Times New Roman" w:cs="Times New Roman"/>
               </w:rPr>
-              <w:t>Admin được đưa tới trang danh sách sách</w:t>
-            </w:r>
-            <w:r>
-              <w:rPr>
-                <w:rFonts w:ascii="Times New Roman" w:hAnsi="Times New Roman" w:cs="Times New Roman"/>
-              </w:rPr>
-              <w:t>, sau đó chọn ra sách cần xóa và nhấn nút “Xóa sách</w:t>
+              <w:t xml:space="preserve">Admin được đưa tới trang </w:t>
+            </w:r>
+            <w:r>
+              <w:rPr>
+                <w:rFonts w:ascii="Times New Roman" w:hAnsi="Times New Roman" w:cs="Times New Roman"/>
+              </w:rPr>
+              <w:t>xóa sách</w:t>
+            </w:r>
+            <w:r>
+              <w:rPr>
+                <w:rFonts w:ascii="Times New Roman" w:hAnsi="Times New Roman" w:cs="Times New Roman"/>
+              </w:rPr>
+              <w:t>, sau đó chọn ra sách cần xóa và nhấ</w:t>
+            </w:r>
+            <w:r>
+              <w:rPr>
+                <w:rFonts w:ascii="Times New Roman" w:hAnsi="Times New Roman" w:cs="Times New Roman"/>
+              </w:rPr>
+              <w:t>n nút “Xóa</w:t>
             </w:r>
             <w:r>
               <w:rPr>
@@ -3598,6 +3819,343 @@
       <w:pPr>
         <w:pStyle w:val="ListParagraph"/>
         <w:ind w:left="0"/>
+        <w:rPr>
+          <w:rFonts w:ascii="Times New Roman" w:hAnsi="Times New Roman" w:cs="Times New Roman"/>
+          <w:sz w:val="32"/>
+        </w:rPr>
+      </w:pPr>
+    </w:p>
+    <w:p>
+      <w:pPr>
+        <w:rPr>
+          <w:rFonts w:ascii="Times New Roman" w:hAnsi="Times New Roman" w:cs="Times New Roman"/>
+          <w:sz w:val="32"/>
+        </w:rPr>
+      </w:pPr>
+      <w:r>
+        <w:rPr>
+          <w:rFonts w:ascii="Times New Roman" w:hAnsi="Times New Roman" w:cs="Times New Roman"/>
+          <w:sz w:val="32"/>
+        </w:rPr>
+        <w:br w:type="page"/>
+      </w:r>
+    </w:p>
+    <w:p>
+      <w:pPr>
+        <w:pStyle w:val="ListParagraph"/>
+        <w:ind w:hanging="360"/>
+        <w:rPr>
+          <w:rFonts w:ascii="Times New Roman" w:hAnsi="Times New Roman" w:cs="Times New Roman"/>
+          <w:sz w:val="32"/>
+        </w:rPr>
+      </w:pPr>
+      <w:r>
+        <w:rPr>
+          <w:rFonts w:ascii="Times New Roman" w:hAnsi="Times New Roman" w:cs="Times New Roman"/>
+          <w:sz w:val="32"/>
+        </w:rPr>
+        <w:lastRenderedPageBreak/>
+        <w:t xml:space="preserve">4. </w:t>
+      </w:r>
+      <w:r>
+        <w:rPr>
+          <w:rFonts w:ascii="Times New Roman" w:hAnsi="Times New Roman" w:cs="Times New Roman"/>
+          <w:sz w:val="32"/>
+        </w:rPr>
+        <w:t>Use case Xem thông tin sách</w:t>
+      </w:r>
+    </w:p>
+    <w:p>
+      <w:pPr>
+        <w:pStyle w:val="ListParagraph"/>
+        <w:ind w:hanging="360"/>
+        <w:rPr>
+          <w:rFonts w:ascii="Times New Roman" w:hAnsi="Times New Roman" w:cs="Times New Roman"/>
+          <w:sz w:val="32"/>
+        </w:rPr>
+      </w:pPr>
+      <w:r>
+        <w:rPr>
+          <w:rFonts w:ascii="Times New Roman" w:hAnsi="Times New Roman" w:cs="Times New Roman"/>
+          <w:noProof/>
+          <w:sz w:val="32"/>
+        </w:rPr>
+        <w:drawing>
+          <wp:inline distT="0" distB="0" distL="0" distR="0" wp14:anchorId="6F5CCA15" wp14:editId="7C98E74B">
+            <wp:extent cx="5287113" cy="1371791"/>
+            <wp:effectExtent l="0" t="0" r="8890" b="0"/>
+            <wp:docPr id="10" name="Picture 10"/>
+            <wp:cNvGraphicFramePr>
+              <a:graphicFrameLocks xmlns:a="http://schemas.openxmlformats.org/drawingml/2006/main" noChangeAspect="1"/>
+            </wp:cNvGraphicFramePr>
+            <a:graphic xmlns:a="http://schemas.openxmlformats.org/drawingml/2006/main">
+              <a:graphicData uri="http://schemas.openxmlformats.org/drawingml/2006/picture">
+                <pic:pic xmlns:pic="http://schemas.openxmlformats.org/drawingml/2006/picture">
+                  <pic:nvPicPr>
+                    <pic:cNvPr id="0" name=""/>
+                    <pic:cNvPicPr/>
+                  </pic:nvPicPr>
+                  <pic:blipFill>
+                    <a:blip r:embed="rId12"/>
+                    <a:stretch>
+                      <a:fillRect/>
+                    </a:stretch>
+                  </pic:blipFill>
+                  <pic:spPr>
+                    <a:xfrm>
+                      <a:off x="0" y="0"/>
+                      <a:ext cx="5287113" cy="1371791"/>
+                    </a:xfrm>
+                    <a:prstGeom prst="rect">
+                      <a:avLst/>
+                    </a:prstGeom>
+                  </pic:spPr>
+                </pic:pic>
+              </a:graphicData>
+            </a:graphic>
+          </wp:inline>
+        </w:drawing>
+      </w:r>
+    </w:p>
+    <w:tbl>
+      <w:tblPr>
+        <w:tblW w:w="0" w:type="auto"/>
+        <w:tblBorders>
+          <w:top w:val="single" w:sz="4" w:space="0" w:color="auto"/>
+          <w:left w:val="single" w:sz="4" w:space="0" w:color="auto"/>
+          <w:bottom w:val="single" w:sz="4" w:space="0" w:color="auto"/>
+          <w:right w:val="single" w:sz="4" w:space="0" w:color="auto"/>
+          <w:insideH w:val="single" w:sz="4" w:space="0" w:color="auto"/>
+          <w:insideV w:val="single" w:sz="4" w:space="0" w:color="auto"/>
+        </w:tblBorders>
+        <w:tblLayout w:type="fixed"/>
+        <w:tblLook w:val="0000" w:firstRow="0" w:lastRow="0" w:firstColumn="0" w:lastColumn="0" w:noHBand="0" w:noVBand="0"/>
+      </w:tblPr>
+      <w:tblGrid>
+        <w:gridCol w:w="4248"/>
+        <w:gridCol w:w="4968"/>
+      </w:tblGrid>
+      <w:tr>
+        <w:tc>
+          <w:tcPr>
+            <w:tcW w:w="4248" w:type="dxa"/>
+          </w:tcPr>
+          <w:p>
+            <w:pPr>
+              <w:pStyle w:val="BodyTextIndent"/>
+              <w:spacing w:line="240" w:lineRule="auto"/>
+              <w:ind w:firstLine="0"/>
+              <w:rPr>
+                <w:b/>
+              </w:rPr>
+            </w:pPr>
+            <w:r>
+              <w:rPr>
+                <w:b/>
+              </w:rPr>
+              <w:t>Tên Use Case</w:t>
+            </w:r>
+          </w:p>
+        </w:tc>
+        <w:tc>
+          <w:tcPr>
+            <w:tcW w:w="4968" w:type="dxa"/>
+          </w:tcPr>
+          <w:p>
+            <w:pPr>
+              <w:pStyle w:val="NoSpacing"/>
+              <w:rPr>
+                <w:rFonts w:ascii="Times New Roman" w:hAnsi="Times New Roman" w:cs="Times New Roman"/>
+              </w:rPr>
+            </w:pPr>
+            <w:r>
+              <w:rPr>
+                <w:rFonts w:ascii="Times New Roman" w:hAnsi="Times New Roman" w:cs="Times New Roman"/>
+              </w:rPr>
+              <w:t>Xem thông tin sách</w:t>
+            </w:r>
+          </w:p>
+        </w:tc>
+      </w:tr>
+      <w:tr>
+        <w:tc>
+          <w:tcPr>
+            <w:tcW w:w="4248" w:type="dxa"/>
+          </w:tcPr>
+          <w:p>
+            <w:pPr>
+              <w:pStyle w:val="BodyTextIndent"/>
+              <w:spacing w:line="240" w:lineRule="auto"/>
+              <w:ind w:firstLine="0"/>
+              <w:rPr>
+                <w:b/>
+              </w:rPr>
+            </w:pPr>
+            <w:r>
+              <w:rPr>
+                <w:b/>
+              </w:rPr>
+              <w:t>Actor</w:t>
+            </w:r>
+          </w:p>
+        </w:tc>
+        <w:tc>
+          <w:tcPr>
+            <w:tcW w:w="4968" w:type="dxa"/>
+          </w:tcPr>
+          <w:p>
+            <w:pPr>
+              <w:pStyle w:val="NoSpacing"/>
+              <w:rPr>
+                <w:rFonts w:ascii="Times New Roman" w:hAnsi="Times New Roman" w:cs="Times New Roman"/>
+              </w:rPr>
+            </w:pPr>
+            <w:r>
+              <w:rPr>
+                <w:rFonts w:ascii="Times New Roman" w:hAnsi="Times New Roman" w:cs="Times New Roman"/>
+              </w:rPr>
+              <w:t>Admin</w:t>
+            </w:r>
+          </w:p>
+        </w:tc>
+      </w:tr>
+      <w:tr>
+        <w:tc>
+          <w:tcPr>
+            <w:tcW w:w="4248" w:type="dxa"/>
+          </w:tcPr>
+          <w:p>
+            <w:pPr>
+              <w:pStyle w:val="BodyTextIndent"/>
+              <w:spacing w:line="240" w:lineRule="auto"/>
+              <w:ind w:firstLine="0"/>
+              <w:rPr>
+                <w:b/>
+              </w:rPr>
+            </w:pPr>
+            <w:r>
+              <w:rPr>
+                <w:b/>
+              </w:rPr>
+              <w:t>Mô tả</w:t>
+            </w:r>
+          </w:p>
+        </w:tc>
+        <w:tc>
+          <w:tcPr>
+            <w:tcW w:w="4968" w:type="dxa"/>
+          </w:tcPr>
+          <w:p>
+            <w:pPr>
+              <w:pStyle w:val="NoSpacing"/>
+              <w:rPr>
+                <w:rFonts w:ascii="Times New Roman" w:hAnsi="Times New Roman" w:cs="Times New Roman"/>
+              </w:rPr>
+            </w:pPr>
+            <w:r>
+              <w:rPr>
+                <w:rFonts w:ascii="Times New Roman" w:hAnsi="Times New Roman" w:cs="Times New Roman"/>
+              </w:rPr>
+              <w:t>Khi người sử dụng nhấn vào tên sách bất kỳ trong danh sách sách, lập tức trang chi tiết thông tin sách sẽ được truy cập.</w:t>
+            </w:r>
+            <w:r>
+              <w:rPr>
+                <w:rFonts w:ascii="Times New Roman" w:hAnsi="Times New Roman" w:cs="Times New Roman"/>
+              </w:rPr>
+              <w:t xml:space="preserve"> Ở đây người sử dụng có thể biết được chi tiết thông tin về cuốn sách được chọn.</w:t>
+            </w:r>
+          </w:p>
+        </w:tc>
+      </w:tr>
+      <w:tr>
+        <w:tc>
+          <w:tcPr>
+            <w:tcW w:w="4248" w:type="dxa"/>
+          </w:tcPr>
+          <w:p>
+            <w:pPr>
+              <w:pStyle w:val="BodyTextIndent"/>
+              <w:spacing w:line="240" w:lineRule="auto"/>
+              <w:ind w:firstLine="0"/>
+              <w:rPr>
+                <w:b/>
+              </w:rPr>
+            </w:pPr>
+            <w:r>
+              <w:rPr>
+                <w:b/>
+              </w:rPr>
+              <w:t>Tác động</w:t>
+            </w:r>
+          </w:p>
+        </w:tc>
+        <w:tc>
+          <w:tcPr>
+            <w:tcW w:w="4968" w:type="dxa"/>
+          </w:tcPr>
+          <w:p>
+            <w:pPr>
+              <w:pStyle w:val="NoSpacing"/>
+              <w:rPr>
+                <w:rFonts w:ascii="Times New Roman" w:hAnsi="Times New Roman" w:cs="Times New Roman"/>
+              </w:rPr>
+            </w:pPr>
+            <w:r>
+              <w:rPr>
+                <w:rFonts w:ascii="Times New Roman" w:hAnsi="Times New Roman" w:cs="Times New Roman"/>
+              </w:rPr>
+              <w:t>Yêu cầu hiển thị thông tin cuốn sách được chuyển về cơ sở dữ liệu để tìm và hiển thị thông tin cuốn sách được chọn lên trang web.</w:t>
+            </w:r>
+          </w:p>
+        </w:tc>
+      </w:tr>
+      <w:tr>
+        <w:tc>
+          <w:tcPr>
+            <w:tcW w:w="4248" w:type="dxa"/>
+          </w:tcPr>
+          <w:p>
+            <w:pPr>
+              <w:pStyle w:val="BodyTextIndent"/>
+              <w:spacing w:line="240" w:lineRule="auto"/>
+              <w:ind w:firstLine="0"/>
+              <w:rPr>
+                <w:b/>
+              </w:rPr>
+            </w:pPr>
+            <w:r>
+              <w:rPr>
+                <w:b/>
+              </w:rPr>
+              <w:t>Phản hồi</w:t>
+            </w:r>
+          </w:p>
+        </w:tc>
+        <w:tc>
+          <w:tcPr>
+            <w:tcW w:w="4968" w:type="dxa"/>
+          </w:tcPr>
+          <w:p>
+            <w:pPr>
+              <w:pStyle w:val="NoSpacing"/>
+              <w:rPr>
+                <w:rFonts w:ascii="Times New Roman" w:hAnsi="Times New Roman" w:cs="Times New Roman"/>
+              </w:rPr>
+            </w:pPr>
+            <w:r>
+              <w:rPr>
+                <w:rFonts w:ascii="Times New Roman" w:hAnsi="Times New Roman" w:cs="Times New Roman"/>
+              </w:rPr>
+              <w:t>Hệ thống sẽ gửi thông tin của cuốn sách và hiển thị trên trang chi tiết thông tin sách.</w:t>
+            </w:r>
+          </w:p>
+        </w:tc>
+      </w:tr>
+    </w:tbl>
+    <w:p>
+      <w:pPr>
+        <w:pStyle w:val="ListParagraph"/>
+        <w:ind w:hanging="360"/>
         <w:rPr>
           <w:rFonts w:ascii="Times New Roman" w:hAnsi="Times New Roman" w:cs="Times New Roman"/>
           <w:sz w:val="32"/>
@@ -4110,6 +4668,95 @@
     </w:lvl>
   </w:abstractNum>
   <w:abstractNum w:abstractNumId="5">
+    <w:nsid w:val="28284368"/>
+    <w:multiLevelType w:val="hybridMultilevel"/>
+    <w:tmpl w:val="F60AA800"/>
+    <w:lvl w:ilvl="0" w:tplc="0409000F">
+      <w:start w:val="1"/>
+      <w:numFmt w:val="decimal"/>
+      <w:lvlText w:val="%1."/>
+      <w:lvlJc w:val="left"/>
+      <w:pPr>
+        <w:ind w:left="720" w:hanging="360"/>
+      </w:pPr>
+      <w:rPr>
+        <w:rFonts w:hint="default"/>
+      </w:rPr>
+    </w:lvl>
+    <w:lvl w:ilvl="1" w:tplc="04090019" w:tentative="1">
+      <w:start w:val="1"/>
+      <w:numFmt w:val="lowerLetter"/>
+      <w:lvlText w:val="%2."/>
+      <w:lvlJc w:val="left"/>
+      <w:pPr>
+        <w:ind w:left="1440" w:hanging="360"/>
+      </w:pPr>
+    </w:lvl>
+    <w:lvl w:ilvl="2" w:tplc="0409001B" w:tentative="1">
+      <w:start w:val="1"/>
+      <w:numFmt w:val="lowerRoman"/>
+      <w:lvlText w:val="%3."/>
+      <w:lvlJc w:val="right"/>
+      <w:pPr>
+        <w:ind w:left="2160" w:hanging="180"/>
+      </w:pPr>
+    </w:lvl>
+    <w:lvl w:ilvl="3" w:tplc="0409000F" w:tentative="1">
+      <w:start w:val="1"/>
+      <w:numFmt w:val="decimal"/>
+      <w:lvlText w:val="%4."/>
+      <w:lvlJc w:val="left"/>
+      <w:pPr>
+        <w:ind w:left="2880" w:hanging="360"/>
+      </w:pPr>
+    </w:lvl>
+    <w:lvl w:ilvl="4" w:tplc="04090019" w:tentative="1">
+      <w:start w:val="1"/>
+      <w:numFmt w:val="lowerLetter"/>
+      <w:lvlText w:val="%5."/>
+      <w:lvlJc w:val="left"/>
+      <w:pPr>
+        <w:ind w:left="3600" w:hanging="360"/>
+      </w:pPr>
+    </w:lvl>
+    <w:lvl w:ilvl="5" w:tplc="0409001B" w:tentative="1">
+      <w:start w:val="1"/>
+      <w:numFmt w:val="lowerRoman"/>
+      <w:lvlText w:val="%6."/>
+      <w:lvlJc w:val="right"/>
+      <w:pPr>
+        <w:ind w:left="4320" w:hanging="180"/>
+      </w:pPr>
+    </w:lvl>
+    <w:lvl w:ilvl="6" w:tplc="0409000F" w:tentative="1">
+      <w:start w:val="1"/>
+      <w:numFmt w:val="decimal"/>
+      <w:lvlText w:val="%7."/>
+      <w:lvlJc w:val="left"/>
+      <w:pPr>
+        <w:ind w:left="5040" w:hanging="360"/>
+      </w:pPr>
+    </w:lvl>
+    <w:lvl w:ilvl="7" w:tplc="04090019" w:tentative="1">
+      <w:start w:val="1"/>
+      <w:numFmt w:val="lowerLetter"/>
+      <w:lvlText w:val="%8."/>
+      <w:lvlJc w:val="left"/>
+      <w:pPr>
+        <w:ind w:left="5760" w:hanging="360"/>
+      </w:pPr>
+    </w:lvl>
+    <w:lvl w:ilvl="8" w:tplc="0409001B" w:tentative="1">
+      <w:start w:val="1"/>
+      <w:numFmt w:val="lowerRoman"/>
+      <w:lvlText w:val="%9."/>
+      <w:lvlJc w:val="right"/>
+      <w:pPr>
+        <w:ind w:left="6480" w:hanging="180"/>
+      </w:pPr>
+    </w:lvl>
+  </w:abstractNum>
+  <w:abstractNum w:abstractNumId="6">
     <w:nsid w:val="39DF56CC"/>
     <w:multiLevelType w:val="hybridMultilevel"/>
     <w:tmpl w:val="EC78431C"/>
@@ -4198,7 +4845,7 @@
       </w:pPr>
     </w:lvl>
   </w:abstractNum>
-  <w:abstractNum w:abstractNumId="6">
+  <w:abstractNum w:abstractNumId="7">
     <w:nsid w:val="42144143"/>
     <w:multiLevelType w:val="hybridMultilevel"/>
     <w:tmpl w:val="2B34D532"/>
@@ -4287,7 +4934,7 @@
       </w:pPr>
     </w:lvl>
   </w:abstractNum>
-  <w:abstractNum w:abstractNumId="7">
+  <w:abstractNum w:abstractNumId="8">
     <w:nsid w:val="463A751A"/>
     <w:multiLevelType w:val="hybridMultilevel"/>
     <w:tmpl w:val="95AA049A"/>
@@ -4400,7 +5047,7 @@
       </w:rPr>
     </w:lvl>
   </w:abstractNum>
-  <w:abstractNum w:abstractNumId="8">
+  <w:abstractNum w:abstractNumId="9">
     <w:nsid w:val="4D5C7DD6"/>
     <w:multiLevelType w:val="hybridMultilevel"/>
     <w:tmpl w:val="AE2EBE6C"/>
@@ -4513,7 +5160,7 @@
       </w:rPr>
     </w:lvl>
   </w:abstractNum>
-  <w:abstractNum w:abstractNumId="9">
+  <w:abstractNum w:abstractNumId="10">
     <w:nsid w:val="4E6127EB"/>
     <w:multiLevelType w:val="hybridMultilevel"/>
     <w:tmpl w:val="74C40368"/>
@@ -4626,7 +5273,7 @@
       </w:rPr>
     </w:lvl>
   </w:abstractNum>
-  <w:abstractNum w:abstractNumId="10">
+  <w:abstractNum w:abstractNumId="11">
     <w:nsid w:val="5A26378E"/>
     <w:multiLevelType w:val="hybridMultilevel"/>
     <w:tmpl w:val="FA0644E8"/>
@@ -4739,7 +5386,7 @@
       </w:rPr>
     </w:lvl>
   </w:abstractNum>
-  <w:abstractNum w:abstractNumId="11">
+  <w:abstractNum w:abstractNumId="12">
     <w:nsid w:val="5E2F72AB"/>
     <w:multiLevelType w:val="multilevel"/>
     <w:tmpl w:val="7E5CF2CC"/>
@@ -4860,7 +5507,7 @@
       </w:rPr>
     </w:lvl>
   </w:abstractNum>
-  <w:abstractNum w:abstractNumId="12">
+  <w:abstractNum w:abstractNumId="13">
     <w:nsid w:val="74D97355"/>
     <w:multiLevelType w:val="hybridMultilevel"/>
     <w:tmpl w:val="4EAEBDF8"/>
@@ -4952,7 +5599,7 @@
       </w:pPr>
     </w:lvl>
   </w:abstractNum>
-  <w:abstractNum w:abstractNumId="13">
+  <w:abstractNum w:abstractNumId="14">
     <w:nsid w:val="773D2780"/>
     <w:multiLevelType w:val="hybridMultilevel"/>
     <w:tmpl w:val="277AD106"/>
@@ -5041,7 +5688,7 @@
       </w:pPr>
     </w:lvl>
   </w:abstractNum>
-  <w:abstractNum w:abstractNumId="14">
+  <w:abstractNum w:abstractNumId="15">
     <w:nsid w:val="796C0277"/>
     <w:multiLevelType w:val="hybridMultilevel"/>
     <w:tmpl w:val="9AEE3B1A"/>
@@ -5155,25 +5802,25 @@
     </w:lvl>
   </w:abstractNum>
   <w:num w:numId="1">
-    <w:abstractNumId w:val="12"/>
+    <w:abstractNumId w:val="13"/>
   </w:num>
   <w:num w:numId="2">
-    <w:abstractNumId w:val="7"/>
+    <w:abstractNumId w:val="8"/>
   </w:num>
   <w:num w:numId="3">
     <w:abstractNumId w:val="3"/>
   </w:num>
   <w:num w:numId="4">
-    <w:abstractNumId w:val="8"/>
+    <w:abstractNumId w:val="9"/>
   </w:num>
   <w:num w:numId="5">
-    <w:abstractNumId w:val="11"/>
+    <w:abstractNumId w:val="12"/>
   </w:num>
   <w:num w:numId="6">
-    <w:abstractNumId w:val="13"/>
+    <w:abstractNumId w:val="14"/>
   </w:num>
   <w:num w:numId="7">
-    <w:abstractNumId w:val="5"/>
+    <w:abstractNumId w:val="6"/>
   </w:num>
   <w:num w:numId="8">
     <w:abstractNumId w:val="0"/>
@@ -5182,10 +5829,10 @@
     <w:abstractNumId w:val="1"/>
   </w:num>
   <w:num w:numId="10">
-    <w:abstractNumId w:val="14"/>
+    <w:abstractNumId w:val="15"/>
   </w:num>
   <w:num w:numId="11">
-    <w:abstractNumId w:val="6"/>
+    <w:abstractNumId w:val="7"/>
   </w:num>
   <w:num w:numId="12">
     <w:abstractNumId w:val="4"/>
@@ -5194,10 +5841,13 @@
     <w:abstractNumId w:val="2"/>
   </w:num>
   <w:num w:numId="14">
-    <w:abstractNumId w:val="9"/>
+    <w:abstractNumId w:val="10"/>
   </w:num>
   <w:num w:numId="15">
-    <w:abstractNumId w:val="10"/>
+    <w:abstractNumId w:val="11"/>
+  </w:num>
+  <w:num w:numId="16">
+    <w:abstractNumId w:val="5"/>
   </w:num>
 </w:numbering>
 </file>
@@ -6105,4 +6755,16 @@
   <a:objectDefaults/>
   <a:extraClrSchemeLst/>
 </a:theme>
+</file>
+
+<file path=customXml/item1.xml><?xml version="1.0" encoding="utf-8"?>
+<b:Sources xmlns:b="http://schemas.openxmlformats.org/officeDocument/2006/bibliography" xmlns="http://schemas.openxmlformats.org/officeDocument/2006/bibliography" SelectedStyle="\APA.XSL" StyleName="APA"/>
+</file>
+
+<file path=customXml/itemProps1.xml><?xml version="1.0" encoding="utf-8"?>
+<ds:datastoreItem xmlns:ds="http://schemas.openxmlformats.org/officeDocument/2006/customXml" ds:itemID="{1ECE93E7-14B6-4183-9D73-721ACE51723D}">
+  <ds:schemaRefs>
+    <ds:schemaRef ds:uri="http://schemas.openxmlformats.org/officeDocument/2006/bibliography"/>
+  </ds:schemaRefs>
+</ds:datastoreItem>
 </file>
</xml_diff>